<commit_message>
Images on Doc, Finished commenting
</commit_message>
<xml_diff>
--- a/Program2.docx
+++ b/Program2.docx
@@ -148,6 +148,7 @@
       <w:r>
         <w:rPr>
           <w:rFonts w:ascii="Times New Roman" w:hAnsi="Times New Roman" w:cs="Times New Roman"/>
+          <w:b/>
           <w:sz w:val="24"/>
           <w:szCs w:val="24"/>
         </w:rPr>
@@ -241,11 +242,29 @@
       <w:r>
         <w:rPr>
           <w:rFonts w:ascii="Times New Roman" w:hAnsi="Times New Roman" w:cs="Times New Roman"/>
+          <w:b/>
           <w:sz w:val="24"/>
           <w:szCs w:val="24"/>
         </w:rPr>
         <w:lastRenderedPageBreak/>
-        <w:t>Scaled Shape</w:t>
+        <w:t>Scaled</w:t>
+      </w:r>
+      <w:r>
+        <w:rPr>
+          <w:rFonts w:ascii="Times New Roman" w:hAnsi="Times New Roman" w:cs="Times New Roman"/>
+          <w:sz w:val="24"/>
+          <w:szCs w:val="24"/>
+        </w:rPr>
+        <w:t xml:space="preserve"> </w:t>
+      </w:r>
+      <w:r>
+        <w:rPr>
+          <w:rFonts w:ascii="Times New Roman" w:hAnsi="Times New Roman" w:cs="Times New Roman"/>
+          <w:b/>
+          <w:sz w:val="24"/>
+          <w:szCs w:val="24"/>
+        </w:rPr>
+        <w:t>Shape</w:t>
       </w:r>
     </w:p>
     <w:p>
@@ -327,13 +346,16 @@
         </w:numPr>
         <w:rPr>
           <w:rFonts w:ascii="Times New Roman" w:hAnsi="Times New Roman" w:cs="Times New Roman"/>
-          <w:sz w:val="24"/>
-          <w:szCs w:val="24"/>
-        </w:rPr>
-      </w:pPr>
-      <w:r>
-        <w:rPr>
-          <w:rFonts w:ascii="Times New Roman" w:hAnsi="Times New Roman" w:cs="Times New Roman"/>
+          <w:b/>
+          <w:sz w:val="24"/>
+          <w:szCs w:val="24"/>
+        </w:rPr>
+      </w:pPr>
+      <w:bookmarkStart w:id="0" w:name="_GoBack"/>
+      <w:r>
+        <w:rPr>
+          <w:rFonts w:ascii="Times New Roman" w:hAnsi="Times New Roman" w:cs="Times New Roman"/>
+          <w:b/>
           <w:noProof/>
           <w:sz w:val="24"/>
           <w:szCs w:val="24"/>
@@ -391,9 +413,11 @@
           </wp:anchor>
         </w:drawing>
       </w:r>
-      <w:r>
-        <w:rPr>
-          <w:rFonts w:ascii="Times New Roman" w:hAnsi="Times New Roman" w:cs="Times New Roman"/>
+      <w:bookmarkEnd w:id="0"/>
+      <w:r>
+        <w:rPr>
+          <w:rFonts w:ascii="Times New Roman" w:hAnsi="Times New Roman" w:cs="Times New Roman"/>
+          <w:b/>
           <w:sz w:val="24"/>
           <w:szCs w:val="24"/>
         </w:rPr>
@@ -439,21 +463,21 @@
         </w:numPr>
         <w:rPr>
           <w:rFonts w:ascii="Times New Roman" w:hAnsi="Times New Roman" w:cs="Times New Roman"/>
-          <w:sz w:val="24"/>
-          <w:szCs w:val="24"/>
-        </w:rPr>
-      </w:pPr>
-      <w:r>
-        <w:rPr>
-          <w:rFonts w:ascii="Times New Roman" w:hAnsi="Times New Roman" w:cs="Times New Roman"/>
+          <w:b/>
+          <w:sz w:val="24"/>
+          <w:szCs w:val="24"/>
+        </w:rPr>
+      </w:pPr>
+      <w:r>
+        <w:rPr>
+          <w:rFonts w:ascii="Times New Roman" w:hAnsi="Times New Roman" w:cs="Times New Roman"/>
+          <w:b/>
           <w:sz w:val="24"/>
           <w:szCs w:val="24"/>
         </w:rPr>
         <w:lastRenderedPageBreak/>
         <w:t xml:space="preserve">Original Shape </w:t>
       </w:r>
-      <w:bookmarkStart w:id="0" w:name="_GoBack"/>
-      <w:bookmarkEnd w:id="0"/>
     </w:p>
     <w:p>
       <w:pPr>
@@ -530,12 +554,14 @@
         </w:numPr>
         <w:rPr>
           <w:rFonts w:ascii="Times New Roman" w:hAnsi="Times New Roman" w:cs="Times New Roman"/>
-          <w:sz w:val="24"/>
-          <w:szCs w:val="24"/>
-        </w:rPr>
-      </w:pPr>
-      <w:r>
-        <w:rPr>
+          <w:b/>
+          <w:sz w:val="24"/>
+          <w:szCs w:val="24"/>
+        </w:rPr>
+      </w:pPr>
+      <w:r>
+        <w:rPr>
+          <w:b/>
           <w:noProof/>
         </w:rPr>
         <w:drawing>
@@ -597,6 +623,7 @@
       <w:r>
         <w:rPr>
           <w:rFonts w:ascii="Times New Roman" w:hAnsi="Times New Roman" w:cs="Times New Roman"/>
+          <w:b/>
           <w:sz w:val="24"/>
           <w:szCs w:val="24"/>
         </w:rPr>
@@ -622,12 +649,14 @@
         </w:numPr>
         <w:rPr>
           <w:rFonts w:ascii="Times New Roman" w:hAnsi="Times New Roman" w:cs="Times New Roman"/>
-          <w:sz w:val="24"/>
-          <w:szCs w:val="24"/>
-        </w:rPr>
-      </w:pPr>
-      <w:r>
-        <w:rPr>
+          <w:b/>
+          <w:sz w:val="24"/>
+          <w:szCs w:val="24"/>
+        </w:rPr>
+      </w:pPr>
+      <w:r>
+        <w:rPr>
+          <w:b/>
           <w:noProof/>
         </w:rPr>
         <w:lastRenderedPageBreak/>
@@ -687,6 +716,7 @@
       <w:r>
         <w:rPr>
           <w:rFonts w:ascii="Times New Roman" w:hAnsi="Times New Roman" w:cs="Times New Roman"/>
+          <w:b/>
           <w:sz w:val="24"/>
           <w:szCs w:val="24"/>
         </w:rPr>
@@ -738,6 +768,292 @@
           <w:szCs w:val="24"/>
         </w:rPr>
         <w:t xml:space="preserve"> </w:t>
+      </w:r>
+    </w:p>
+    <w:p>
+      <w:pPr>
+        <w:pStyle w:val="ListParagraph"/>
+        <w:numPr>
+          <w:ilvl w:val="0"/>
+          <w:numId w:val="3"/>
+        </w:numPr>
+        <w:rPr>
+          <w:rFonts w:ascii="Times New Roman" w:hAnsi="Times New Roman" w:cs="Times New Roman"/>
+          <w:b/>
+          <w:sz w:val="24"/>
+          <w:szCs w:val="24"/>
+        </w:rPr>
+      </w:pPr>
+      <w:r>
+        <w:rPr>
+          <w:rFonts w:ascii="Times New Roman" w:hAnsi="Times New Roman" w:cs="Times New Roman"/>
+          <w:b/>
+          <w:sz w:val="24"/>
+          <w:szCs w:val="24"/>
+        </w:rPr>
+        <w:t>Original Shape</w:t>
+      </w:r>
+    </w:p>
+    <w:p>
+      <w:pPr>
+        <w:rPr>
+          <w:rFonts w:ascii="Times New Roman" w:hAnsi="Times New Roman" w:cs="Times New Roman"/>
+          <w:b/>
+          <w:sz w:val="24"/>
+          <w:szCs w:val="24"/>
+        </w:rPr>
+      </w:pPr>
+      <w:r>
+        <w:rPr>
+          <w:noProof/>
+        </w:rPr>
+        <w:drawing>
+          <wp:anchor distT="0" distB="0" distL="114300" distR="114300" simplePos="0" relativeHeight="251665408" behindDoc="0" locked="0" layoutInCell="1" allowOverlap="1" wp14:anchorId="7F17509D" wp14:editId="6733D1EC">
+            <wp:simplePos x="0" y="0"/>
+            <wp:positionH relativeFrom="column">
+              <wp:posOffset>368489</wp:posOffset>
+            </wp:positionH>
+            <wp:positionV relativeFrom="paragraph">
+              <wp:posOffset>180956</wp:posOffset>
+            </wp:positionV>
+            <wp:extent cx="5949696" cy="3346704"/>
+            <wp:effectExtent l="0" t="0" r="0" b="6350"/>
+            <wp:wrapSquare wrapText="bothSides"/>
+            <wp:docPr id="7" name="Picture 7"/>
+            <wp:cNvGraphicFramePr>
+              <a:graphicFrameLocks xmlns:a="http://schemas.openxmlformats.org/drawingml/2006/main" noChangeAspect="1"/>
+            </wp:cNvGraphicFramePr>
+            <a:graphic xmlns:a="http://schemas.openxmlformats.org/drawingml/2006/main">
+              <a:graphicData uri="http://schemas.openxmlformats.org/drawingml/2006/picture">
+                <pic:pic xmlns:pic="http://schemas.openxmlformats.org/drawingml/2006/picture">
+                  <pic:nvPicPr>
+                    <pic:cNvPr id="1" name=""/>
+                    <pic:cNvPicPr/>
+                  </pic:nvPicPr>
+                  <pic:blipFill>
+                    <a:blip r:embed="rId12" cstate="print">
+                      <a:extLst>
+                        <a:ext uri="{28A0092B-C50C-407E-A947-70E740481C1C}">
+                          <a14:useLocalDpi xmlns:a14="http://schemas.microsoft.com/office/drawing/2010/main" val="0"/>
+                        </a:ext>
+                      </a:extLst>
+                    </a:blip>
+                    <a:stretch>
+                      <a:fillRect/>
+                    </a:stretch>
+                  </pic:blipFill>
+                  <pic:spPr>
+                    <a:xfrm>
+                      <a:off x="0" y="0"/>
+                      <a:ext cx="5949696" cy="3346704"/>
+                    </a:xfrm>
+                    <a:prstGeom prst="rect">
+                      <a:avLst/>
+                    </a:prstGeom>
+                  </pic:spPr>
+                </pic:pic>
+              </a:graphicData>
+            </a:graphic>
+            <wp14:sizeRelV relativeFrom="margin">
+              <wp14:pctHeight>0</wp14:pctHeight>
+            </wp14:sizeRelV>
+          </wp:anchor>
+        </w:drawing>
+      </w:r>
+    </w:p>
+    <w:p>
+      <w:pPr>
+        <w:pStyle w:val="ListParagraph"/>
+        <w:numPr>
+          <w:ilvl w:val="0"/>
+          <w:numId w:val="3"/>
+        </w:numPr>
+        <w:rPr>
+          <w:rFonts w:ascii="Times New Roman" w:hAnsi="Times New Roman" w:cs="Times New Roman"/>
+          <w:b/>
+          <w:sz w:val="24"/>
+          <w:szCs w:val="24"/>
+        </w:rPr>
+      </w:pPr>
+      <w:r>
+        <w:rPr>
+          <w:noProof/>
+        </w:rPr>
+        <w:lastRenderedPageBreak/>
+        <w:drawing>
+          <wp:anchor distT="0" distB="0" distL="114300" distR="114300" simplePos="0" relativeHeight="251666432" behindDoc="0" locked="0" layoutInCell="1" allowOverlap="1" wp14:anchorId="308450ED" wp14:editId="1C4088D7">
+            <wp:simplePos x="0" y="0"/>
+            <wp:positionH relativeFrom="margin">
+              <wp:align>left</wp:align>
+            </wp:positionH>
+            <wp:positionV relativeFrom="paragraph">
+              <wp:posOffset>294905</wp:posOffset>
+            </wp:positionV>
+            <wp:extent cx="5949696" cy="3346704"/>
+            <wp:effectExtent l="0" t="0" r="0" b="6350"/>
+            <wp:wrapSquare wrapText="bothSides"/>
+            <wp:docPr id="9" name="Picture 9"/>
+            <wp:cNvGraphicFramePr>
+              <a:graphicFrameLocks xmlns:a="http://schemas.openxmlformats.org/drawingml/2006/main" noChangeAspect="1"/>
+            </wp:cNvGraphicFramePr>
+            <a:graphic xmlns:a="http://schemas.openxmlformats.org/drawingml/2006/main">
+              <a:graphicData uri="http://schemas.openxmlformats.org/drawingml/2006/picture">
+                <pic:pic xmlns:pic="http://schemas.openxmlformats.org/drawingml/2006/picture">
+                  <pic:nvPicPr>
+                    <pic:cNvPr id="1" name=""/>
+                    <pic:cNvPicPr/>
+                  </pic:nvPicPr>
+                  <pic:blipFill>
+                    <a:blip r:embed="rId13" cstate="print">
+                      <a:extLst>
+                        <a:ext uri="{28A0092B-C50C-407E-A947-70E740481C1C}">
+                          <a14:useLocalDpi xmlns:a14="http://schemas.microsoft.com/office/drawing/2010/main" val="0"/>
+                        </a:ext>
+                      </a:extLst>
+                    </a:blip>
+                    <a:stretch>
+                      <a:fillRect/>
+                    </a:stretch>
+                  </pic:blipFill>
+                  <pic:spPr>
+                    <a:xfrm>
+                      <a:off x="0" y="0"/>
+                      <a:ext cx="5949696" cy="3346704"/>
+                    </a:xfrm>
+                    <a:prstGeom prst="rect">
+                      <a:avLst/>
+                    </a:prstGeom>
+                  </pic:spPr>
+                </pic:pic>
+              </a:graphicData>
+            </a:graphic>
+            <wp14:sizeRelV relativeFrom="margin">
+              <wp14:pctHeight>0</wp14:pctHeight>
+            </wp14:sizeRelV>
+          </wp:anchor>
+        </w:drawing>
+      </w:r>
+      <w:r>
+        <w:rPr>
+          <w:rFonts w:ascii="Times New Roman" w:hAnsi="Times New Roman" w:cs="Times New Roman"/>
+          <w:b/>
+          <w:sz w:val="24"/>
+          <w:szCs w:val="24"/>
+        </w:rPr>
+        <w:t>Second Shape</w:t>
+      </w:r>
+    </w:p>
+    <w:p>
+      <w:pPr>
+        <w:pStyle w:val="ListParagraph"/>
+        <w:rPr>
+          <w:rFonts w:ascii="Times New Roman" w:hAnsi="Times New Roman" w:cs="Times New Roman"/>
+          <w:b/>
+          <w:sz w:val="24"/>
+          <w:szCs w:val="24"/>
+        </w:rPr>
+      </w:pPr>
+    </w:p>
+    <w:p>
+      <w:pPr>
+        <w:pStyle w:val="ListParagraph"/>
+        <w:numPr>
+          <w:ilvl w:val="0"/>
+          <w:numId w:val="3"/>
+        </w:numPr>
+        <w:rPr>
+          <w:rFonts w:ascii="Times New Roman" w:hAnsi="Times New Roman" w:cs="Times New Roman"/>
+          <w:b/>
+          <w:sz w:val="24"/>
+          <w:szCs w:val="24"/>
+        </w:rPr>
+      </w:pPr>
+      <w:r>
+        <w:rPr>
+          <w:rFonts w:ascii="Times New Roman" w:hAnsi="Times New Roman" w:cs="Times New Roman"/>
+          <w:b/>
+          <w:sz w:val="24"/>
+          <w:szCs w:val="24"/>
+        </w:rPr>
+        <w:t>Third Shape</w:t>
+      </w:r>
+    </w:p>
+    <w:p>
+      <w:pPr>
+        <w:pStyle w:val="ListParagraph"/>
+        <w:rPr>
+          <w:rFonts w:ascii="Times New Roman" w:hAnsi="Times New Roman" w:cs="Times New Roman"/>
+          <w:b/>
+          <w:sz w:val="24"/>
+          <w:szCs w:val="24"/>
+        </w:rPr>
+      </w:pPr>
+    </w:p>
+    <w:p>
+      <w:pPr>
+        <w:rPr>
+          <w:rFonts w:ascii="Times New Roman" w:hAnsi="Times New Roman" w:cs="Times New Roman"/>
+          <w:b/>
+          <w:sz w:val="24"/>
+          <w:szCs w:val="24"/>
+        </w:rPr>
+      </w:pPr>
+      <w:r>
+        <w:rPr>
+          <w:noProof/>
+        </w:rPr>
+        <w:drawing>
+          <wp:anchor distT="0" distB="0" distL="114300" distR="114300" simplePos="0" relativeHeight="251667456" behindDoc="0" locked="0" layoutInCell="1" allowOverlap="1" wp14:anchorId="6B27AD18" wp14:editId="624BEEA8">
+            <wp:simplePos x="0" y="0"/>
+            <wp:positionH relativeFrom="column">
+              <wp:posOffset>0</wp:posOffset>
+            </wp:positionH>
+            <wp:positionV relativeFrom="paragraph">
+              <wp:posOffset>3421</wp:posOffset>
+            </wp:positionV>
+            <wp:extent cx="5949696" cy="3346704"/>
+            <wp:effectExtent l="0" t="0" r="0" b="6350"/>
+            <wp:wrapSquare wrapText="bothSides"/>
+            <wp:docPr id="10" name="Picture 10"/>
+            <wp:cNvGraphicFramePr>
+              <a:graphicFrameLocks xmlns:a="http://schemas.openxmlformats.org/drawingml/2006/main" noChangeAspect="1"/>
+            </wp:cNvGraphicFramePr>
+            <a:graphic xmlns:a="http://schemas.openxmlformats.org/drawingml/2006/main">
+              <a:graphicData uri="http://schemas.openxmlformats.org/drawingml/2006/picture">
+                <pic:pic xmlns:pic="http://schemas.openxmlformats.org/drawingml/2006/picture">
+                  <pic:nvPicPr>
+                    <pic:cNvPr id="1" name=""/>
+                    <pic:cNvPicPr/>
+                  </pic:nvPicPr>
+                  <pic:blipFill>
+                    <a:blip r:embed="rId14" cstate="print">
+                      <a:extLst>
+                        <a:ext uri="{28A0092B-C50C-407E-A947-70E740481C1C}">
+                          <a14:useLocalDpi xmlns:a14="http://schemas.microsoft.com/office/drawing/2010/main" val="0"/>
+                        </a:ext>
+                      </a:extLst>
+                    </a:blip>
+                    <a:stretch>
+                      <a:fillRect/>
+                    </a:stretch>
+                  </pic:blipFill>
+                  <pic:spPr>
+                    <a:xfrm>
+                      <a:off x="0" y="0"/>
+                      <a:ext cx="5949696" cy="3346704"/>
+                    </a:xfrm>
+                    <a:prstGeom prst="rect">
+                      <a:avLst/>
+                    </a:prstGeom>
+                  </pic:spPr>
+                </pic:pic>
+              </a:graphicData>
+            </a:graphic>
+            <wp14:sizeRelV relativeFrom="margin">
+              <wp14:pctHeight>0</wp14:pctHeight>
+            </wp14:sizeRelV>
+          </wp:anchor>
+        </w:drawing>
       </w:r>
     </w:p>
     <w:sectPr>
@@ -753,6 +1069,95 @@
 <file path=word/numbering.xml><?xml version="1.0" encoding="utf-8"?>
 <w:numbering xmlns:wpc="http://schemas.microsoft.com/office/word/2010/wordprocessingCanvas" xmlns:mc="http://schemas.openxmlformats.org/markup-compatibility/2006" xmlns:o="urn:schemas-microsoft-com:office:office" xmlns:r="http://schemas.openxmlformats.org/officeDocument/2006/relationships" xmlns:m="http://schemas.openxmlformats.org/officeDocument/2006/math" xmlns:v="urn:schemas-microsoft-com:vml" xmlns:wp14="http://schemas.microsoft.com/office/word/2010/wordprocessingDrawing" xmlns:wp="http://schemas.openxmlformats.org/drawingml/2006/wordprocessingDrawing" xmlns:w10="urn:schemas-microsoft-com:office:word" xmlns:w="http://schemas.openxmlformats.org/wordprocessingml/2006/main" xmlns:w14="http://schemas.microsoft.com/office/word/2010/wordml" xmlns:w15="http://schemas.microsoft.com/office/word/2012/wordml" xmlns:wpg="http://schemas.microsoft.com/office/word/2010/wordprocessingGroup" xmlns:wpi="http://schemas.microsoft.com/office/word/2010/wordprocessingInk" xmlns:wne="http://schemas.microsoft.com/office/word/2006/wordml" xmlns:wps="http://schemas.microsoft.com/office/word/2010/wordprocessingShape" mc:Ignorable="w14 w15 wp14">
   <w:abstractNum w:abstractNumId="0" w15:restartNumberingAfterBreak="0">
+    <w:nsid w:val="5C9A560C"/>
+    <w:multiLevelType w:val="hybridMultilevel"/>
+    <w:tmpl w:val="E3026B78"/>
+    <w:lvl w:ilvl="0" w:tplc="0409000F">
+      <w:start w:val="1"/>
+      <w:numFmt w:val="decimal"/>
+      <w:lvlText w:val="%1."/>
+      <w:lvlJc w:val="left"/>
+      <w:pPr>
+        <w:ind w:left="720" w:hanging="360"/>
+      </w:pPr>
+      <w:rPr>
+        <w:rFonts w:hint="default"/>
+      </w:rPr>
+    </w:lvl>
+    <w:lvl w:ilvl="1" w:tplc="04090019" w:tentative="1">
+      <w:start w:val="1"/>
+      <w:numFmt w:val="lowerLetter"/>
+      <w:lvlText w:val="%2."/>
+      <w:lvlJc w:val="left"/>
+      <w:pPr>
+        <w:ind w:left="1440" w:hanging="360"/>
+      </w:pPr>
+    </w:lvl>
+    <w:lvl w:ilvl="2" w:tplc="0409001B" w:tentative="1">
+      <w:start w:val="1"/>
+      <w:numFmt w:val="lowerRoman"/>
+      <w:lvlText w:val="%3."/>
+      <w:lvlJc w:val="right"/>
+      <w:pPr>
+        <w:ind w:left="2160" w:hanging="180"/>
+      </w:pPr>
+    </w:lvl>
+    <w:lvl w:ilvl="3" w:tplc="0409000F" w:tentative="1">
+      <w:start w:val="1"/>
+      <w:numFmt w:val="decimal"/>
+      <w:lvlText w:val="%4."/>
+      <w:lvlJc w:val="left"/>
+      <w:pPr>
+        <w:ind w:left="2880" w:hanging="360"/>
+      </w:pPr>
+    </w:lvl>
+    <w:lvl w:ilvl="4" w:tplc="04090019" w:tentative="1">
+      <w:start w:val="1"/>
+      <w:numFmt w:val="lowerLetter"/>
+      <w:lvlText w:val="%5."/>
+      <w:lvlJc w:val="left"/>
+      <w:pPr>
+        <w:ind w:left="3600" w:hanging="360"/>
+      </w:pPr>
+    </w:lvl>
+    <w:lvl w:ilvl="5" w:tplc="0409001B" w:tentative="1">
+      <w:start w:val="1"/>
+      <w:numFmt w:val="lowerRoman"/>
+      <w:lvlText w:val="%6."/>
+      <w:lvlJc w:val="right"/>
+      <w:pPr>
+        <w:ind w:left="4320" w:hanging="180"/>
+      </w:pPr>
+    </w:lvl>
+    <w:lvl w:ilvl="6" w:tplc="0409000F" w:tentative="1">
+      <w:start w:val="1"/>
+      <w:numFmt w:val="decimal"/>
+      <w:lvlText w:val="%7."/>
+      <w:lvlJc w:val="left"/>
+      <w:pPr>
+        <w:ind w:left="5040" w:hanging="360"/>
+      </w:pPr>
+    </w:lvl>
+    <w:lvl w:ilvl="7" w:tplc="04090019" w:tentative="1">
+      <w:start w:val="1"/>
+      <w:numFmt w:val="lowerLetter"/>
+      <w:lvlText w:val="%8."/>
+      <w:lvlJc w:val="left"/>
+      <w:pPr>
+        <w:ind w:left="5760" w:hanging="360"/>
+      </w:pPr>
+    </w:lvl>
+    <w:lvl w:ilvl="8" w:tplc="0409001B" w:tentative="1">
+      <w:start w:val="1"/>
+      <w:numFmt w:val="lowerRoman"/>
+      <w:lvlText w:val="%9."/>
+      <w:lvlJc w:val="right"/>
+      <w:pPr>
+        <w:ind w:left="6480" w:hanging="180"/>
+      </w:pPr>
+    </w:lvl>
+  </w:abstractNum>
+  <w:abstractNum w:abstractNumId="1" w15:restartNumberingAfterBreak="0">
     <w:nsid w:val="73583681"/>
     <w:multiLevelType w:val="hybridMultilevel"/>
     <w:tmpl w:val="FAF2BC14"/>
@@ -841,7 +1246,7 @@
       </w:pPr>
     </w:lvl>
   </w:abstractNum>
-  <w:abstractNum w:abstractNumId="1" w15:restartNumberingAfterBreak="0">
+  <w:abstractNum w:abstractNumId="2" w15:restartNumberingAfterBreak="0">
     <w:nsid w:val="7D557359"/>
     <w:multiLevelType w:val="hybridMultilevel"/>
     <w:tmpl w:val="9942297C"/>
@@ -931,9 +1336,12 @@
     </w:lvl>
   </w:abstractNum>
   <w:num w:numId="1">
+    <w:abstractNumId w:val="2"/>
+  </w:num>
+  <w:num w:numId="2">
     <w:abstractNumId w:val="1"/>
   </w:num>
-  <w:num w:numId="2">
+  <w:num w:numId="3">
     <w:abstractNumId w:val="0"/>
   </w:num>
 </w:numbering>

</xml_diff>